<commit_message>
se agregan nuevos archivos taller sql
</commit_message>
<xml_diff>
--- a/evidencia consultas sql.docx
+++ b/evidencia consultas sql.docx
@@ -4,6 +4,9 @@
   <w:body>
     <w:p>
       <w:r>
+        <w:rPr>
+          <w:noProof/>
+        </w:rPr>
         <w:drawing>
           <wp:inline distT="0" distB="0" distL="0" distR="0" wp14:anchorId="69619199" wp14:editId="5B94480D">
             <wp:extent cx="7122641" cy="1167765"/>
@@ -20,7 +23,7 @@
                     <pic:cNvPicPr/>
                   </pic:nvPicPr>
                   <pic:blipFill>
-                    <a:blip r:embed="rId4"/>
+                    <a:blip r:embed="rId6"/>
                     <a:stretch>
                       <a:fillRect/>
                     </a:stretch>
@@ -51,6 +54,9 @@
         <w:tab/>
       </w:r>
       <w:r>
+        <w:rPr>
+          <w:noProof/>
+        </w:rPr>
         <w:drawing>
           <wp:inline distT="0" distB="0" distL="0" distR="0" wp14:anchorId="45824041" wp14:editId="335573A2">
             <wp:extent cx="7135682" cy="923925"/>
@@ -67,7 +73,7 @@
                     <pic:cNvPicPr/>
                   </pic:nvPicPr>
                   <pic:blipFill>
-                    <a:blip r:embed="rId5"/>
+                    <a:blip r:embed="rId7"/>
                     <a:stretch>
                       <a:fillRect/>
                     </a:stretch>
@@ -90,6 +96,9 @@
     </w:p>
     <w:p>
       <w:r>
+        <w:rPr>
+          <w:noProof/>
+        </w:rPr>
         <w:drawing>
           <wp:anchor distT="0" distB="0" distL="114300" distR="114300" simplePos="0" relativeHeight="251658240" behindDoc="0" locked="0" layoutInCell="1" allowOverlap="1" wp14:anchorId="2632E43A" wp14:editId="2B29CF78">
             <wp:simplePos x="0" y="0"/>
@@ -114,7 +123,7 @@
                     <pic:cNvPicPr/>
                   </pic:nvPicPr>
                   <pic:blipFill>
-                    <a:blip r:embed="rId6">
+                    <a:blip r:embed="rId8">
                       <a:extLst>
                         <a:ext uri="{28A0092B-C50C-407E-A947-70E740481C1C}">
                           <a14:useLocalDpi xmlns:a14="http://schemas.microsoft.com/office/drawing/2010/main" val="0"/>
@@ -147,6 +156,9 @@
         </w:drawing>
       </w:r>
       <w:r>
+        <w:rPr>
+          <w:noProof/>
+        </w:rPr>
         <w:drawing>
           <wp:inline distT="0" distB="0" distL="0" distR="0" wp14:anchorId="4C62980F" wp14:editId="72E4D088">
             <wp:extent cx="7052310" cy="3521075"/>
@@ -163,7 +175,7 @@
                     <pic:cNvPicPr/>
                   </pic:nvPicPr>
                   <pic:blipFill>
-                    <a:blip r:embed="rId7"/>
+                    <a:blip r:embed="rId9"/>
                     <a:stretch>
                       <a:fillRect/>
                     </a:stretch>
@@ -195,6 +207,9 @@
         <w:ind w:firstLine="708"/>
       </w:pPr>
       <w:r>
+        <w:rPr>
+          <w:noProof/>
+        </w:rPr>
         <w:lastRenderedPageBreak/>
         <w:drawing>
           <wp:anchor distT="0" distB="0" distL="114300" distR="114300" simplePos="0" relativeHeight="251660288" behindDoc="0" locked="0" layoutInCell="1" allowOverlap="1" wp14:anchorId="315446FA" wp14:editId="579CA66F">
@@ -220,7 +235,7 @@
                     <pic:cNvPicPr/>
                   </pic:nvPicPr>
                   <pic:blipFill>
-                    <a:blip r:embed="rId8">
+                    <a:blip r:embed="rId10">
                       <a:extLst>
                         <a:ext uri="{28A0092B-C50C-407E-A947-70E740481C1C}">
                           <a14:useLocalDpi xmlns:a14="http://schemas.microsoft.com/office/drawing/2010/main" val="0"/>
@@ -253,6 +268,9 @@
         </w:drawing>
       </w:r>
       <w:r>
+        <w:rPr>
+          <w:noProof/>
+        </w:rPr>
         <w:drawing>
           <wp:anchor distT="0" distB="0" distL="114300" distR="114300" simplePos="0" relativeHeight="251659264" behindDoc="0" locked="0" layoutInCell="1" allowOverlap="1" wp14:anchorId="0F54F093" wp14:editId="6F7D4948">
             <wp:simplePos x="0" y="0"/>
@@ -277,7 +295,7 @@
                     <pic:cNvPicPr/>
                   </pic:nvPicPr>
                   <pic:blipFill>
-                    <a:blip r:embed="rId9">
+                    <a:blip r:embed="rId11">
                       <a:extLst>
                         <a:ext uri="{28A0092B-C50C-407E-A947-70E740481C1C}">
                           <a14:useLocalDpi xmlns:a14="http://schemas.microsoft.com/office/drawing/2010/main" val="0"/>
@@ -312,6 +330,9 @@
     </w:p>
     <w:p>
       <w:r>
+        <w:rPr>
+          <w:noProof/>
+        </w:rPr>
         <w:drawing>
           <wp:anchor distT="0" distB="0" distL="114300" distR="114300" simplePos="0" relativeHeight="251661312" behindDoc="0" locked="0" layoutInCell="1" allowOverlap="1" wp14:anchorId="6D1F12B1" wp14:editId="3D1815B5">
             <wp:simplePos x="0" y="0"/>
@@ -336,7 +357,7 @@
                     <pic:cNvPicPr/>
                   </pic:nvPicPr>
                   <pic:blipFill>
-                    <a:blip r:embed="rId10">
+                    <a:blip r:embed="rId12">
                       <a:extLst>
                         <a:ext uri="{28A0092B-C50C-407E-A947-70E740481C1C}">
                           <a14:useLocalDpi xmlns:a14="http://schemas.microsoft.com/office/drawing/2010/main" val="0"/>
@@ -385,6 +406,9 @@
     <w:p/>
     <w:p>
       <w:r>
+        <w:rPr>
+          <w:noProof/>
+        </w:rPr>
         <w:lastRenderedPageBreak/>
         <w:drawing>
           <wp:inline distT="0" distB="0" distL="0" distR="0" wp14:anchorId="78037D18" wp14:editId="24B4A444">
@@ -402,7 +426,7 @@
                     <pic:cNvPicPr/>
                   </pic:nvPicPr>
                   <pic:blipFill>
-                    <a:blip r:embed="rId11"/>
+                    <a:blip r:embed="rId13"/>
                     <a:stretch>
                       <a:fillRect/>
                     </a:stretch>
@@ -426,6 +450,9 @@
     <w:p/>
     <w:p>
       <w:r>
+        <w:rPr>
+          <w:noProof/>
+        </w:rPr>
         <w:drawing>
           <wp:anchor distT="0" distB="0" distL="114300" distR="114300" simplePos="0" relativeHeight="251662336" behindDoc="0" locked="0" layoutInCell="1" allowOverlap="1" wp14:anchorId="31A2C7AD" wp14:editId="45E744E1">
             <wp:simplePos x="0" y="0"/>
@@ -450,7 +477,7 @@
                     <pic:cNvPicPr/>
                   </pic:nvPicPr>
                   <pic:blipFill>
-                    <a:blip r:embed="rId12">
+                    <a:blip r:embed="rId14">
                       <a:extLst>
                         <a:ext uri="{28A0092B-C50C-407E-A947-70E740481C1C}">
                           <a14:useLocalDpi xmlns:a14="http://schemas.microsoft.com/office/drawing/2010/main" val="0"/>
@@ -487,6 +514,9 @@
     <w:p/>
     <w:p>
       <w:r>
+        <w:rPr>
+          <w:noProof/>
+        </w:rPr>
         <w:lastRenderedPageBreak/>
         <w:drawing>
           <wp:anchor distT="0" distB="0" distL="114300" distR="114300" simplePos="0" relativeHeight="251663360" behindDoc="0" locked="0" layoutInCell="1" allowOverlap="1" wp14:anchorId="3044C640" wp14:editId="47140DFF">
@@ -512,7 +542,7 @@
                     <pic:cNvPicPr/>
                   </pic:nvPicPr>
                   <pic:blipFill>
-                    <a:blip r:embed="rId13">
+                    <a:blip r:embed="rId15">
                       <a:extLst>
                         <a:ext uri="{28A0092B-C50C-407E-A947-70E740481C1C}">
                           <a14:useLocalDpi xmlns:a14="http://schemas.microsoft.com/office/drawing/2010/main" val="0"/>
@@ -547,6 +577,9 @@
     </w:p>
     <w:p>
       <w:r>
+        <w:rPr>
+          <w:noProof/>
+        </w:rPr>
         <w:drawing>
           <wp:inline distT="0" distB="0" distL="0" distR="0" wp14:anchorId="07A5EB15" wp14:editId="39CEC8D9">
             <wp:extent cx="7052310" cy="3240405"/>
@@ -563,7 +596,7 @@
                     <pic:cNvPicPr/>
                   </pic:nvPicPr>
                   <pic:blipFill>
-                    <a:blip r:embed="rId14"/>
+                    <a:blip r:embed="rId16"/>
                     <a:stretch>
                       <a:fillRect/>
                     </a:stretch>
@@ -587,6 +620,9 @@
     <w:p/>
     <w:p>
       <w:r>
+        <w:rPr>
+          <w:noProof/>
+        </w:rPr>
         <w:lastRenderedPageBreak/>
         <w:drawing>
           <wp:inline distT="0" distB="0" distL="0" distR="0" wp14:anchorId="14DA9483" wp14:editId="6B4506D0">
@@ -604,7 +640,7 @@
                     <pic:cNvPicPr/>
                   </pic:nvPicPr>
                   <pic:blipFill>
-                    <a:blip r:embed="rId15"/>
+                    <a:blip r:embed="rId17"/>
                     <a:stretch>
                       <a:fillRect/>
                     </a:stretch>
@@ -626,9 +662,17 @@
       </w:r>
     </w:p>
     <w:p>
-      <w:r>
+      <w:pPr>
+        <w:tabs>
+          <w:tab w:val="left" w:pos="795"/>
+        </w:tabs>
+      </w:pPr>
+      <w:r>
+        <w:rPr>
+          <w:noProof/>
+        </w:rPr>
         <w:drawing>
-          <wp:anchor distT="0" distB="0" distL="114300" distR="114300" simplePos="0" relativeHeight="251664384" behindDoc="0" locked="0" layoutInCell="1" allowOverlap="1" wp14:anchorId="135F24AB" wp14:editId="7B2EE0A9">
+          <wp:anchor distT="0" distB="0" distL="114300" distR="114300" simplePos="0" relativeHeight="251664384" behindDoc="0" locked="0" layoutInCell="1" allowOverlap="1" wp14:anchorId="135F24AB" wp14:editId="3081B105">
             <wp:simplePos x="0" y="0"/>
             <wp:positionH relativeFrom="column">
               <wp:posOffset>1905</wp:posOffset>
@@ -651,7 +695,7 @@
                     <pic:cNvPicPr/>
                   </pic:nvPicPr>
                   <pic:blipFill>
-                    <a:blip r:embed="rId16">
+                    <a:blip r:embed="rId18">
                       <a:extLst>
                         <a:ext uri="{28A0092B-C50C-407E-A947-70E740481C1C}">
                           <a14:useLocalDpi xmlns:a14="http://schemas.microsoft.com/office/drawing/2010/main" val="0"/>
@@ -683,6 +727,214 @@
           </wp:anchor>
         </w:drawing>
       </w:r>
+      <w:r>
+        <w:tab/>
+      </w:r>
+    </w:p>
+    <w:p>
+      <w:pPr>
+        <w:tabs>
+          <w:tab w:val="left" w:pos="795"/>
+        </w:tabs>
+      </w:pPr>
+      <w:r>
+        <w:t>INNER JO</w:t>
+      </w:r>
+      <w:r>
+        <w:t>IN.</w:t>
+      </w:r>
+    </w:p>
+    <w:p>
+      <w:pPr>
+        <w:tabs>
+          <w:tab w:val="left" w:pos="795"/>
+        </w:tabs>
+      </w:pPr>
+      <w:r>
+        <w:drawing>
+          <wp:inline distT="0" distB="0" distL="0" distR="0" wp14:anchorId="0B3CED8E" wp14:editId="6818E73F">
+            <wp:extent cx="7052310" cy="1720850"/>
+            <wp:effectExtent l="0" t="0" r="0" b="0"/>
+            <wp:docPr id="8" name="Imagen 8"/>
+            <wp:cNvGraphicFramePr>
+              <a:graphicFrameLocks xmlns:a="http://schemas.openxmlformats.org/drawingml/2006/main" noChangeAspect="1"/>
+            </wp:cNvGraphicFramePr>
+            <a:graphic xmlns:a="http://schemas.openxmlformats.org/drawingml/2006/main">
+              <a:graphicData uri="http://schemas.openxmlformats.org/drawingml/2006/picture">
+                <pic:pic xmlns:pic="http://schemas.openxmlformats.org/drawingml/2006/picture">
+                  <pic:nvPicPr>
+                    <pic:cNvPr id="1" name=""/>
+                    <pic:cNvPicPr/>
+                  </pic:nvPicPr>
+                  <pic:blipFill>
+                    <a:blip r:embed="rId19"/>
+                    <a:stretch>
+                      <a:fillRect/>
+                    </a:stretch>
+                  </pic:blipFill>
+                  <pic:spPr>
+                    <a:xfrm>
+                      <a:off x="0" y="0"/>
+                      <a:ext cx="7052310" cy="1720850"/>
+                    </a:xfrm>
+                    <a:prstGeom prst="rect">
+                      <a:avLst/>
+                    </a:prstGeom>
+                  </pic:spPr>
+                </pic:pic>
+              </a:graphicData>
+            </a:graphic>
+          </wp:inline>
+        </w:drawing>
+      </w:r>
+    </w:p>
+    <w:p>
+      <w:pPr>
+        <w:tabs>
+          <w:tab w:val="left" w:pos="795"/>
+        </w:tabs>
+      </w:pPr>
+      <w:r>
+        <w:lastRenderedPageBreak/>
+        <w:drawing>
+          <wp:inline distT="0" distB="0" distL="0" distR="0" wp14:anchorId="3E7A2297" wp14:editId="6561C273">
+            <wp:extent cx="7052310" cy="1741805"/>
+            <wp:effectExtent l="0" t="0" r="0" b="0"/>
+            <wp:docPr id="15" name="Imagen 15"/>
+            <wp:cNvGraphicFramePr>
+              <a:graphicFrameLocks xmlns:a="http://schemas.openxmlformats.org/drawingml/2006/main" noChangeAspect="1"/>
+            </wp:cNvGraphicFramePr>
+            <a:graphic xmlns:a="http://schemas.openxmlformats.org/drawingml/2006/main">
+              <a:graphicData uri="http://schemas.openxmlformats.org/drawingml/2006/picture">
+                <pic:pic xmlns:pic="http://schemas.openxmlformats.org/drawingml/2006/picture">
+                  <pic:nvPicPr>
+                    <pic:cNvPr id="1" name=""/>
+                    <pic:cNvPicPr/>
+                  </pic:nvPicPr>
+                  <pic:blipFill>
+                    <a:blip r:embed="rId20"/>
+                    <a:stretch>
+                      <a:fillRect/>
+                    </a:stretch>
+                  </pic:blipFill>
+                  <pic:spPr>
+                    <a:xfrm>
+                      <a:off x="0" y="0"/>
+                      <a:ext cx="7052310" cy="1741805"/>
+                    </a:xfrm>
+                    <a:prstGeom prst="rect">
+                      <a:avLst/>
+                    </a:prstGeom>
+                  </pic:spPr>
+                </pic:pic>
+              </a:graphicData>
+            </a:graphic>
+          </wp:inline>
+        </w:drawing>
+      </w:r>
+    </w:p>
+    <w:p>
+      <w:r>
+        <w:drawing>
+          <wp:anchor distT="0" distB="0" distL="114300" distR="114300" simplePos="0" relativeHeight="251665408" behindDoc="0" locked="0" layoutInCell="1" allowOverlap="1" wp14:anchorId="79126A49" wp14:editId="4F25361A">
+            <wp:simplePos x="0" y="0"/>
+            <wp:positionH relativeFrom="margin">
+              <wp:align>right</wp:align>
+            </wp:positionH>
+            <wp:positionV relativeFrom="paragraph">
+              <wp:posOffset>290195</wp:posOffset>
+            </wp:positionV>
+            <wp:extent cx="7052310" cy="1734185"/>
+            <wp:effectExtent l="0" t="0" r="0" b="0"/>
+            <wp:wrapSquare wrapText="bothSides"/>
+            <wp:docPr id="16" name="Imagen 16"/>
+            <wp:cNvGraphicFramePr>
+              <a:graphicFrameLocks xmlns:a="http://schemas.openxmlformats.org/drawingml/2006/main" noChangeAspect="1"/>
+            </wp:cNvGraphicFramePr>
+            <a:graphic xmlns:a="http://schemas.openxmlformats.org/drawingml/2006/main">
+              <a:graphicData uri="http://schemas.openxmlformats.org/drawingml/2006/picture">
+                <pic:pic xmlns:pic="http://schemas.openxmlformats.org/drawingml/2006/picture">
+                  <pic:nvPicPr>
+                    <pic:cNvPr id="1" name=""/>
+                    <pic:cNvPicPr/>
+                  </pic:nvPicPr>
+                  <pic:blipFill>
+                    <a:blip r:embed="rId21">
+                      <a:extLst>
+                        <a:ext uri="{28A0092B-C50C-407E-A947-70E740481C1C}">
+                          <a14:useLocalDpi xmlns:a14="http://schemas.microsoft.com/office/drawing/2010/main" val="0"/>
+                        </a:ext>
+                      </a:extLst>
+                    </a:blip>
+                    <a:stretch>
+                      <a:fillRect/>
+                    </a:stretch>
+                  </pic:blipFill>
+                  <pic:spPr>
+                    <a:xfrm>
+                      <a:off x="0" y="0"/>
+                      <a:ext cx="7052310" cy="1734185"/>
+                    </a:xfrm>
+                    <a:prstGeom prst="rect">
+                      <a:avLst/>
+                    </a:prstGeom>
+                  </pic:spPr>
+                </pic:pic>
+              </a:graphicData>
+            </a:graphic>
+            <wp14:sizeRelH relativeFrom="page">
+              <wp14:pctWidth>0</wp14:pctWidth>
+            </wp14:sizeRelH>
+            <wp14:sizeRelV relativeFrom="page">
+              <wp14:pctHeight>0</wp14:pctHeight>
+            </wp14:sizeRelV>
+          </wp:anchor>
+        </w:drawing>
+      </w:r>
+    </w:p>
+    <w:p>
+      <w:pPr>
+        <w:ind w:firstLine="708"/>
+      </w:pPr>
+    </w:p>
+    <w:p>
+      <w:r>
+        <w:drawing>
+          <wp:inline distT="0" distB="0" distL="0" distR="0" wp14:anchorId="1A2893E4" wp14:editId="2BEDCDD7">
+            <wp:extent cx="7052310" cy="1719580"/>
+            <wp:effectExtent l="0" t="0" r="0" b="0"/>
+            <wp:docPr id="17" name="Imagen 17"/>
+            <wp:cNvGraphicFramePr>
+              <a:graphicFrameLocks xmlns:a="http://schemas.openxmlformats.org/drawingml/2006/main" noChangeAspect="1"/>
+            </wp:cNvGraphicFramePr>
+            <a:graphic xmlns:a="http://schemas.openxmlformats.org/drawingml/2006/main">
+              <a:graphicData uri="http://schemas.openxmlformats.org/drawingml/2006/picture">
+                <pic:pic xmlns:pic="http://schemas.openxmlformats.org/drawingml/2006/picture">
+                  <pic:nvPicPr>
+                    <pic:cNvPr id="1" name=""/>
+                    <pic:cNvPicPr/>
+                  </pic:nvPicPr>
+                  <pic:blipFill>
+                    <a:blip r:embed="rId22"/>
+                    <a:stretch>
+                      <a:fillRect/>
+                    </a:stretch>
+                  </pic:blipFill>
+                  <pic:spPr>
+                    <a:xfrm>
+                      <a:off x="0" y="0"/>
+                      <a:ext cx="7052310" cy="1719580"/>
+                    </a:xfrm>
+                    <a:prstGeom prst="rect">
+                      <a:avLst/>
+                    </a:prstGeom>
+                  </pic:spPr>
+                </pic:pic>
+              </a:graphicData>
+            </a:graphic>
+          </wp:inline>
+        </w:drawing>
+      </w:r>
     </w:p>
     <w:sectPr>
       <w:pgSz w:w="12240" w:h="15840"/>
@@ -692,6 +944,56 @@
     </w:sectPr>
   </w:body>
 </w:document>
+</file>
+
+<file path=word/endnotes.xml><?xml version="1.0" encoding="utf-8"?>
+<w:endnotes xmlns:wpc="http://schemas.microsoft.com/office/word/2010/wordprocessingCanvas" xmlns:cx="http://schemas.microsoft.com/office/drawing/2014/chartex" xmlns:cx1="http://schemas.microsoft.com/office/drawing/2015/9/8/chartex" xmlns:cx2="http://schemas.microsoft.com/office/drawing/2015/10/21/chartex" xmlns:cx3="http://schemas.microsoft.com/office/drawing/2016/5/9/chartex" xmlns:cx4="http://schemas.microsoft.com/office/drawing/2016/5/10/chartex" xmlns:cx5="http://schemas.microsoft.com/office/drawing/2016/5/11/chartex" xmlns:cx6="http://schemas.microsoft.com/office/drawing/2016/5/12/chartex" xmlns:cx7="http://schemas.microsoft.com/office/drawing/2016/5/13/chartex" xmlns:cx8="http://schemas.microsoft.com/office/drawing/2016/5/14/chartex" xmlns:mc="http://schemas.openxmlformats.org/markup-compatibility/2006" xmlns:aink="http://schemas.microsoft.com/office/drawing/2016/ink" xmlns:am3d="http://schemas.microsoft.com/office/drawing/2017/model3d" xmlns:o="urn:schemas-microsoft-com:office:office" xmlns:r="http://schemas.openxmlformats.org/officeDocument/2006/relationships" xmlns:m="http://schemas.openxmlformats.org/officeDocument/2006/math" xmlns:v="urn:schemas-microsoft-com:vml" xmlns:wp14="http://schemas.microsoft.com/office/word/2010/wordprocessingDrawing" xmlns:wp="http://schemas.openxmlformats.org/drawingml/2006/wordprocessingDrawing" xmlns:w10="urn:schemas-microsoft-com:office:word" xmlns:w="http://schemas.openxmlformats.org/wordprocessingml/2006/main" xmlns:w14="http://schemas.microsoft.com/office/word/2010/wordml" xmlns:w15="http://schemas.microsoft.com/office/word/2012/wordml" xmlns:w16cex="http://schemas.microsoft.com/office/word/2018/wordml/cex" xmlns:w16cid="http://schemas.microsoft.com/office/word/2016/wordml/cid" xmlns:w16="http://schemas.microsoft.com/office/word/2018/wordml" xmlns:w16sdtdh="http://schemas.microsoft.com/office/word/2020/wordml/sdtdatahash" xmlns:w16se="http://schemas.microsoft.com/office/word/2015/wordml/symex" xmlns:wpg="http://schemas.microsoft.com/office/word/2010/wordprocessingGroup" xmlns:wpi="http://schemas.microsoft.com/office/word/2010/wordprocessingInk" xmlns:wne="http://schemas.microsoft.com/office/word/2006/wordml" xmlns:wps="http://schemas.microsoft.com/office/word/2010/wordprocessingShape" mc:Ignorable="w14 w15 w16se w16cid w16 w16cex w16sdtdh wp14">
+  <w:endnote w:type="separator" w:id="-1">
+    <w:p>
+      <w:pPr>
+        <w:spacing w:after="0" w:line="240" w:lineRule="auto"/>
+      </w:pPr>
+      <w:r>
+        <w:separator/>
+      </w:r>
+    </w:p>
+  </w:endnote>
+  <w:endnote w:type="continuationSeparator" w:id="0">
+    <w:p>
+      <w:pPr>
+        <w:spacing w:after="0" w:line="240" w:lineRule="auto"/>
+      </w:pPr>
+      <w:r>
+        <w:continuationSeparator/>
+      </w:r>
+    </w:p>
+  </w:endnote>
+</w:endnotes>
+</file>
+
+<file path=word/footnotes.xml><?xml version="1.0" encoding="utf-8"?>
+<w:footnotes xmlns:wpc="http://schemas.microsoft.com/office/word/2010/wordprocessingCanvas" xmlns:cx="http://schemas.microsoft.com/office/drawing/2014/chartex" xmlns:cx1="http://schemas.microsoft.com/office/drawing/2015/9/8/chartex" xmlns:cx2="http://schemas.microsoft.com/office/drawing/2015/10/21/chartex" xmlns:cx3="http://schemas.microsoft.com/office/drawing/2016/5/9/chartex" xmlns:cx4="http://schemas.microsoft.com/office/drawing/2016/5/10/chartex" xmlns:cx5="http://schemas.microsoft.com/office/drawing/2016/5/11/chartex" xmlns:cx6="http://schemas.microsoft.com/office/drawing/2016/5/12/chartex" xmlns:cx7="http://schemas.microsoft.com/office/drawing/2016/5/13/chartex" xmlns:cx8="http://schemas.microsoft.com/office/drawing/2016/5/14/chartex" xmlns:mc="http://schemas.openxmlformats.org/markup-compatibility/2006" xmlns:aink="http://schemas.microsoft.com/office/drawing/2016/ink" xmlns:am3d="http://schemas.microsoft.com/office/drawing/2017/model3d" xmlns:o="urn:schemas-microsoft-com:office:office" xmlns:r="http://schemas.openxmlformats.org/officeDocument/2006/relationships" xmlns:m="http://schemas.openxmlformats.org/officeDocument/2006/math" xmlns:v="urn:schemas-microsoft-com:vml" xmlns:wp14="http://schemas.microsoft.com/office/word/2010/wordprocessingDrawing" xmlns:wp="http://schemas.openxmlformats.org/drawingml/2006/wordprocessingDrawing" xmlns:w10="urn:schemas-microsoft-com:office:word" xmlns:w="http://schemas.openxmlformats.org/wordprocessingml/2006/main" xmlns:w14="http://schemas.microsoft.com/office/word/2010/wordml" xmlns:w15="http://schemas.microsoft.com/office/word/2012/wordml" xmlns:w16cex="http://schemas.microsoft.com/office/word/2018/wordml/cex" xmlns:w16cid="http://schemas.microsoft.com/office/word/2016/wordml/cid" xmlns:w16="http://schemas.microsoft.com/office/word/2018/wordml" xmlns:w16sdtdh="http://schemas.microsoft.com/office/word/2020/wordml/sdtdatahash" xmlns:w16se="http://schemas.microsoft.com/office/word/2015/wordml/symex" xmlns:wpg="http://schemas.microsoft.com/office/word/2010/wordprocessingGroup" xmlns:wpi="http://schemas.microsoft.com/office/word/2010/wordprocessingInk" xmlns:wne="http://schemas.microsoft.com/office/word/2006/wordml" xmlns:wps="http://schemas.microsoft.com/office/word/2010/wordprocessingShape" mc:Ignorable="w14 w15 w16se w16cid w16 w16cex w16sdtdh wp14">
+  <w:footnote w:type="separator" w:id="-1">
+    <w:p>
+      <w:pPr>
+        <w:spacing w:after="0" w:line="240" w:lineRule="auto"/>
+      </w:pPr>
+      <w:r>
+        <w:separator/>
+      </w:r>
+    </w:p>
+  </w:footnote>
+  <w:footnote w:type="continuationSeparator" w:id="0">
+    <w:p>
+      <w:pPr>
+        <w:spacing w:after="0" w:line="240" w:lineRule="auto"/>
+      </w:pPr>
+      <w:r>
+        <w:continuationSeparator/>
+      </w:r>
+    </w:p>
+  </w:footnote>
+</w:footnotes>
 </file>
 
 <file path=word/styles.xml><?xml version="1.0" encoding="utf-8"?>
@@ -1120,6 +1422,50 @@
     <w:semiHidden/>
     <w:unhideWhenUsed/>
   </w:style>
+  <w:style w:type="paragraph" w:styleId="Encabezado">
+    <w:name w:val="header"/>
+    <w:basedOn w:val="Normal"/>
+    <w:link w:val="EncabezadoCar"/>
+    <w:uiPriority w:val="99"/>
+    <w:unhideWhenUsed/>
+    <w:rsid w:val="004D685C"/>
+    <w:pPr>
+      <w:tabs>
+        <w:tab w:val="center" w:pos="4419"/>
+        <w:tab w:val="right" w:pos="8838"/>
+      </w:tabs>
+      <w:spacing w:after="0" w:line="240" w:lineRule="auto"/>
+    </w:pPr>
+  </w:style>
+  <w:style w:type="character" w:customStyle="1" w:styleId="EncabezadoCar">
+    <w:name w:val="Encabezado Car"/>
+    <w:basedOn w:val="Fuentedeprrafopredeter"/>
+    <w:link w:val="Encabezado"/>
+    <w:uiPriority w:val="99"/>
+    <w:rsid w:val="004D685C"/>
+  </w:style>
+  <w:style w:type="paragraph" w:styleId="Piedepgina">
+    <w:name w:val="footer"/>
+    <w:basedOn w:val="Normal"/>
+    <w:link w:val="PiedepginaCar"/>
+    <w:uiPriority w:val="99"/>
+    <w:unhideWhenUsed/>
+    <w:rsid w:val="004D685C"/>
+    <w:pPr>
+      <w:tabs>
+        <w:tab w:val="center" w:pos="4419"/>
+        <w:tab w:val="right" w:pos="8838"/>
+      </w:tabs>
+      <w:spacing w:after="0" w:line="240" w:lineRule="auto"/>
+    </w:pPr>
+  </w:style>
+  <w:style w:type="character" w:customStyle="1" w:styleId="PiedepginaCar">
+    <w:name w:val="Pie de página Car"/>
+    <w:basedOn w:val="Fuentedeprrafopredeter"/>
+    <w:link w:val="Piedepgina"/>
+    <w:uiPriority w:val="99"/>
+    <w:rsid w:val="004D685C"/>
+  </w:style>
 </w:styles>
 </file>
 

</xml_diff>